<commit_message>
Lisätty vaihtoehtoinen tapa käyttää git initiä
</commit_message>
<xml_diff>
--- a/Git tipit.docx
+++ b/Git tipit.docx
@@ -33,8 +33,6 @@
         </w:rPr>
         <w:t xml:space="preserve"> 30.4.2020</w:t>
       </w:r>
-      <w:bookmarkStart w:id="0" w:name="_GoBack"/>
-      <w:bookmarkEnd w:id="0"/>
     </w:p>
     <w:p/>
     <w:p>
@@ -63,6 +61,63 @@
       <w:proofErr w:type="spellEnd"/>
       <w:r>
         <w:t xml:space="preserve"> ´nimi´</w:t>
+      </w:r>
+      <w:r>
+        <w:t xml:space="preserve"> </w:t>
+      </w:r>
+      <w:proofErr w:type="gramStart"/>
+      <w:r>
+        <w:t xml:space="preserve">( </w:t>
+      </w:r>
+      <w:bookmarkStart w:id="0" w:name="_GoBack"/>
+      <w:bookmarkEnd w:id="0"/>
+      <w:r>
+        <w:t>luo</w:t>
+      </w:r>
+      <w:proofErr w:type="gramEnd"/>
+      <w:r>
+        <w:t xml:space="preserve"> kansion siihen </w:t>
+      </w:r>
+      <w:proofErr w:type="spellStart"/>
+      <w:r>
+        <w:t>polkuu</w:t>
+      </w:r>
+      <w:proofErr w:type="spellEnd"/>
+      <w:r>
+        <w:t>, jossa olet )</w:t>
+      </w:r>
+    </w:p>
+    <w:p>
+      <w:pPr>
+        <w:pStyle w:val="Luettelokappale"/>
+        <w:numPr>
+          <w:ilvl w:val="1"/>
+          <w:numId w:val="2"/>
+        </w:numPr>
+      </w:pPr>
+      <w:proofErr w:type="spellStart"/>
+      <w:r>
+        <w:t>git</w:t>
+      </w:r>
+      <w:proofErr w:type="spellEnd"/>
+      <w:r>
+        <w:t xml:space="preserve"> </w:t>
+      </w:r>
+      <w:proofErr w:type="spellStart"/>
+      <w:r>
+        <w:t>init</w:t>
+      </w:r>
+      <w:proofErr w:type="spellEnd"/>
+      <w:r>
+        <w:t xml:space="preserve"> ’polku’ ’nimi’ </w:t>
+      </w:r>
+      <w:proofErr w:type="gramStart"/>
+      <w:r>
+        <w:t>( luo</w:t>
+      </w:r>
+      <w:proofErr w:type="gramEnd"/>
+      <w:r>
+        <w:t xml:space="preserve"> kansion määrittelemääsi polkuun )</w:t>
       </w:r>
     </w:p>
     <w:p>
@@ -927,7 +982,7 @@
         <w:rFonts w:ascii="Symbol" w:hAnsi="Symbol" w:hint="default"/>
       </w:rPr>
     </w:lvl>
-    <w:lvl w:ilvl="1" w:tplc="040B0003" w:tentative="1">
+    <w:lvl w:ilvl="1" w:tplc="040B0003">
       <w:start w:val="1"/>
       <w:numFmt w:val="bullet"/>
       <w:lvlText w:val="o"/>

</xml_diff>

<commit_message>
Korjattu git initin virheellinen tieto
</commit_message>
<xml_diff>
--- a/Git tipit.docx
+++ b/Git tipit.docx
@@ -67,12 +67,7 @@
       </w:r>
       <w:proofErr w:type="gramStart"/>
       <w:r>
-        <w:t xml:space="preserve">( </w:t>
-      </w:r>
-      <w:bookmarkStart w:id="0" w:name="_GoBack"/>
-      <w:bookmarkEnd w:id="0"/>
-      <w:r>
-        <w:t>luo</w:t>
+        <w:t>( luo</w:t>
       </w:r>
       <w:proofErr w:type="gramEnd"/>
       <w:r>
@@ -109,7 +104,7 @@
       </w:r>
       <w:proofErr w:type="spellEnd"/>
       <w:r>
-        <w:t xml:space="preserve"> ’polku’ ’nimi’ </w:t>
+        <w:t xml:space="preserve"> ’polku’ </w:t>
       </w:r>
       <w:proofErr w:type="gramStart"/>
       <w:r>
@@ -298,7 +293,31 @@
       </w:r>
       <w:proofErr w:type="gramEnd"/>
       <w:r>
-        <w:t xml:space="preserve"> (ottaa kaikki tiedostot)</w:t>
+        <w:t xml:space="preserve"> </w:t>
+      </w:r>
+      <w:r>
+        <w:t xml:space="preserve">tai </w:t>
+      </w:r>
+      <w:proofErr w:type="spellStart"/>
+      <w:r>
+        <w:t>git</w:t>
+      </w:r>
+      <w:proofErr w:type="spellEnd"/>
+      <w:r>
+        <w:t xml:space="preserve"> </w:t>
+      </w:r>
+      <w:proofErr w:type="spellStart"/>
+      <w:r>
+        <w:t>add</w:t>
+      </w:r>
+      <w:proofErr w:type="spellEnd"/>
+      <w:r>
+        <w:t xml:space="preserve"> *</w:t>
+      </w:r>
+      <w:bookmarkStart w:id="0" w:name="_GoBack"/>
+      <w:bookmarkEnd w:id="0"/>
+      <w:r>
+        <w:t>(ottaa kaikki tiedostot)</w:t>
       </w:r>
     </w:p>
     <w:p>

</xml_diff>